<commit_message>
Completed integration testing on CF08.
</commit_message>
<xml_diff>
--- a/docs/stories/CF08_USTC.docx
+++ b/docs/stories/CF08_USTC.docx
@@ -759,6 +759,14 @@
                 <w:szCs w:val="20"/>
               </w:rPr>
             </w:pPr>
+            <w:r>
+              <w:rPr>
+                <w:rFonts w:ascii="Arial" w:hAnsi="Arial" w:cs="Arial"/>
+                <w:sz w:val="20"/>
+                <w:szCs w:val="20"/>
+              </w:rPr>
+              <w:t>P</w:t>
+            </w:r>
           </w:p>
         </w:tc>
       </w:tr>
@@ -838,6 +846,14 @@
                 <w:szCs w:val="20"/>
               </w:rPr>
             </w:pPr>
+            <w:r>
+              <w:rPr>
+                <w:rFonts w:ascii="Arial" w:hAnsi="Arial" w:cs="Arial"/>
+                <w:sz w:val="20"/>
+                <w:szCs w:val="20"/>
+              </w:rPr>
+              <w:t>P</w:t>
+            </w:r>
           </w:p>
         </w:tc>
       </w:tr>
@@ -917,6 +933,14 @@
                 <w:szCs w:val="20"/>
               </w:rPr>
             </w:pPr>
+            <w:r>
+              <w:rPr>
+                <w:rFonts w:ascii="Arial" w:hAnsi="Arial" w:cs="Arial"/>
+                <w:sz w:val="20"/>
+                <w:szCs w:val="20"/>
+              </w:rPr>
+              <w:t>P</w:t>
+            </w:r>
           </w:p>
         </w:tc>
       </w:tr>
@@ -982,8 +1006,6 @@
               </w:rPr>
               <w:t>The appropriate data is displayed for each career’s DITL article.</w:t>
             </w:r>
-            <w:bookmarkStart w:id="0" w:name="_GoBack"/>
-            <w:bookmarkEnd w:id="0"/>
           </w:p>
         </w:tc>
         <w:tc>
@@ -998,6 +1020,14 @@
                 <w:szCs w:val="20"/>
               </w:rPr>
             </w:pPr>
+            <w:r>
+              <w:rPr>
+                <w:rFonts w:ascii="Arial" w:hAnsi="Arial" w:cs="Arial"/>
+                <w:sz w:val="20"/>
+                <w:szCs w:val="20"/>
+              </w:rPr>
+              <w:t>P</w:t>
+            </w:r>
           </w:p>
         </w:tc>
       </w:tr>
@@ -1095,10 +1125,10 @@
         <w:tblLook w:val="04A0" w:firstRow="1" w:lastRow="0" w:firstColumn="1" w:lastColumn="0" w:noHBand="0" w:noVBand="1"/>
       </w:tblPr>
       <w:tblGrid>
-        <w:gridCol w:w="1162"/>
-        <w:gridCol w:w="1983"/>
-        <w:gridCol w:w="1440"/>
-        <w:gridCol w:w="3932"/>
+        <w:gridCol w:w="1217"/>
+        <w:gridCol w:w="1977"/>
+        <w:gridCol w:w="1432"/>
+        <w:gridCol w:w="3891"/>
         <w:gridCol w:w="833"/>
       </w:tblGrid>
       <w:tr>
@@ -1250,6 +1280,14 @@
                 <w:szCs w:val="20"/>
               </w:rPr>
             </w:pPr>
+            <w:r>
+              <w:rPr>
+                <w:rFonts w:ascii="Arial" w:hAnsi="Arial" w:cs="Arial"/>
+                <w:sz w:val="20"/>
+                <w:szCs w:val="20"/>
+              </w:rPr>
+              <w:t>04/09/2020</w:t>
+            </w:r>
           </w:p>
         </w:tc>
         <w:tc>
@@ -1264,6 +1302,14 @@
                 <w:szCs w:val="20"/>
               </w:rPr>
             </w:pPr>
+            <w:r>
+              <w:rPr>
+                <w:rFonts w:ascii="Arial" w:hAnsi="Arial" w:cs="Arial"/>
+                <w:sz w:val="20"/>
+                <w:szCs w:val="20"/>
+              </w:rPr>
+              <w:t>Chrome v80</w:t>
+            </w:r>
           </w:p>
         </w:tc>
         <w:tc>
@@ -1278,6 +1324,14 @@
                 <w:szCs w:val="20"/>
               </w:rPr>
             </w:pPr>
+            <w:r>
+              <w:rPr>
+                <w:rFonts w:ascii="Arial" w:hAnsi="Arial" w:cs="Arial"/>
+                <w:sz w:val="20"/>
+                <w:szCs w:val="20"/>
+              </w:rPr>
+              <w:t>Bob Caplin</w:t>
+            </w:r>
           </w:p>
         </w:tc>
         <w:tc>
@@ -1302,7 +1356,7 @@
                 <w:sz w:val="20"/>
                 <w:szCs w:val="20"/>
               </w:rPr>
-              <w:t>&lt;Pass/ Fail and description of why&gt;</w:t>
+              <w:t>PASS</w:t>
             </w:r>
           </w:p>
         </w:tc>
@@ -1328,8 +1382,10 @@
                 <w:sz w:val="20"/>
                 <w:szCs w:val="20"/>
               </w:rPr>
-              <w:t>&lt;Pass/ Fail&gt;</w:t>
-            </w:r>
+              <w:t>PASS</w:t>
+            </w:r>
+            <w:bookmarkStart w:id="0" w:name="_GoBack"/>
+            <w:bookmarkEnd w:id="0"/>
           </w:p>
         </w:tc>
       </w:tr>

</xml_diff>